<commit_message>
Added directed graphs diameters
</commit_message>
<xml_diff>
--- a/Network attributes.docx
+++ b/Network attributes.docx
@@ -233,10 +233,10 @@
         <w:lastRenderedPageBreak/>
         <w:t>Kenya</w:t>
       </w:r>
-      <w:bookmarkStart w:id="0" w:name="_GoBack"/>
       <w:r>
         <w:rPr>
           <w:b/>
+          <w:noProof/>
           <w:sz w:val="56"/>
           <w:szCs w:val="56"/>
         </w:rPr>
@@ -283,10 +283,10 @@
           </wp:inline>
         </w:drawing>
       </w:r>
-      <w:bookmarkEnd w:id="0"/>
       <w:r>
         <w:rPr>
           <w:b/>
+          <w:noProof/>
           <w:sz w:val="56"/>
           <w:szCs w:val="56"/>
         </w:rPr>
@@ -1529,6 +1529,325 @@
               <w:bottom w:w="0" w:type="dxa"/>
               <w:right w:w="0" w:type="dxa"/>
             </w:tcMar>
+          </w:tcPr>
+          <w:p>
+            <w:pPr>
+              <w:tabs>
+                <w:tab w:val="left" w:pos="1440"/>
+              </w:tabs>
+              <w:suppressAutoHyphens/>
+              <w:outlineLvl w:val="0"/>
+              <w:rPr>
+                <w:rFonts w:ascii="Helvetica Neue" w:hAnsi="Helvetica Neue" w:cs="Arial Unicode MS"/>
+                <w:color w:val="000000"/>
+                <w:sz w:val="26"/>
+                <w:szCs w:val="26"/>
+              </w:rPr>
+            </w:pPr>
+          </w:p>
+        </w:tc>
+      </w:tr>
+      <w:tr>
+        <w:trPr>
+          <w:trHeight w:val="440"/>
+        </w:trPr>
+        <w:tc>
+          <w:tcPr>
+            <w:tcW w:w="8620" w:type="dxa"/>
+            <w:gridSpan w:val="4"/>
+            <w:tcBorders>
+              <w:top w:val="single" w:sz="8" w:space="0" w:color="FFFFFF"/>
+              <w:left w:val="single" w:sz="8" w:space="0" w:color="FFFFFF"/>
+              <w:bottom w:val="single" w:sz="8" w:space="0" w:color="FFFFFF"/>
+              <w:right w:val="single" w:sz="8" w:space="0" w:color="FFFFFF"/>
+            </w:tcBorders>
+            <w:shd w:val="clear" w:color="auto" w:fill="CED7E7"/>
+            <w:tcMar>
+              <w:top w:w="0" w:type="dxa"/>
+              <w:left w:w="0" w:type="dxa"/>
+              <w:bottom w:w="0" w:type="dxa"/>
+              <w:right w:w="0" w:type="dxa"/>
+            </w:tcMar>
+            <w:vAlign w:val="center"/>
+          </w:tcPr>
+          <w:p>
+            <w:pPr>
+              <w:tabs>
+                <w:tab w:val="left" w:pos="1440"/>
+              </w:tabs>
+              <w:suppressAutoHyphens/>
+              <w:jc w:val="center"/>
+              <w:outlineLvl w:val="0"/>
+              <w:rPr>
+                <w:rFonts w:ascii="Helvetica Neue" w:hAnsi="Helvetica Neue" w:cs="Arial Unicode MS"/>
+                <w:color w:val="000000"/>
+                <w:sz w:val="26"/>
+                <w:szCs w:val="26"/>
+              </w:rPr>
+            </w:pPr>
+            <w:r>
+              <w:rPr>
+                <w:rFonts w:ascii="Helvetica Neue" w:hAnsi="Helvetica Neue" w:cs="Arial Unicode MS"/>
+                <w:color w:val="000000"/>
+                <w:sz w:val="26"/>
+                <w:szCs w:val="26"/>
+              </w:rPr>
+              <w:t>Directed Graphs</w:t>
+            </w:r>
+          </w:p>
+        </w:tc>
+      </w:tr>
+      <w:tr>
+        <w:trPr>
+          <w:trHeight w:val="440"/>
+        </w:trPr>
+        <w:tc>
+          <w:tcPr>
+            <w:tcW w:w="2155" w:type="dxa"/>
+            <w:tcBorders>
+              <w:top w:val="single" w:sz="8" w:space="0" w:color="FFFFFF"/>
+              <w:left w:val="single" w:sz="8" w:space="0" w:color="FFFFFF"/>
+              <w:bottom w:val="single" w:sz="8" w:space="0" w:color="FFFFFF"/>
+              <w:right w:val="single" w:sz="8" w:space="0" w:color="FFFFFF"/>
+            </w:tcBorders>
+            <w:shd w:val="clear" w:color="auto" w:fill="CED7E7"/>
+            <w:tcMar>
+              <w:top w:w="0" w:type="dxa"/>
+              <w:left w:w="0" w:type="dxa"/>
+              <w:bottom w:w="0" w:type="dxa"/>
+              <w:right w:w="0" w:type="dxa"/>
+            </w:tcMar>
+          </w:tcPr>
+          <w:p>
+            <w:pPr>
+              <w:tabs>
+                <w:tab w:val="left" w:pos="1440"/>
+              </w:tabs>
+              <w:suppressAutoHyphens/>
+              <w:outlineLvl w:val="0"/>
+              <w:rPr>
+                <w:rFonts w:ascii="Helvetica Neue" w:hAnsi="Helvetica Neue" w:cs="Arial Unicode MS"/>
+                <w:b/>
+                <w:color w:val="000000"/>
+                <w:sz w:val="26"/>
+                <w:szCs w:val="26"/>
+              </w:rPr>
+            </w:pPr>
+            <w:r>
+              <w:rPr>
+                <w:rFonts w:ascii="Helvetica Neue" w:hAnsi="Helvetica Neue" w:cs="Arial Unicode MS"/>
+                <w:b/>
+                <w:color w:val="000000"/>
+                <w:sz w:val="26"/>
+                <w:szCs w:val="26"/>
+              </w:rPr>
+              <w:t>Diameter</w:t>
+            </w:r>
+          </w:p>
+        </w:tc>
+        <w:tc>
+          <w:tcPr>
+            <w:tcW w:w="2155" w:type="dxa"/>
+            <w:tcBorders>
+              <w:top w:val="single" w:sz="8" w:space="0" w:color="FFFFFF"/>
+              <w:left w:val="single" w:sz="8" w:space="0" w:color="FFFFFF"/>
+              <w:bottom w:val="single" w:sz="8" w:space="0" w:color="FFFFFF"/>
+              <w:right w:val="single" w:sz="8" w:space="0" w:color="FFFFFF"/>
+            </w:tcBorders>
+            <w:shd w:val="clear" w:color="auto" w:fill="CED7E7"/>
+          </w:tcPr>
+          <w:p>
+            <w:pPr>
+              <w:tabs>
+                <w:tab w:val="left" w:pos="1440"/>
+              </w:tabs>
+              <w:suppressAutoHyphens/>
+              <w:outlineLvl w:val="0"/>
+              <w:rPr>
+                <w:rFonts w:ascii="Helvetica Neue" w:hAnsi="Helvetica Neue" w:cs="Arial Unicode MS"/>
+                <w:color w:val="000000"/>
+                <w:sz w:val="26"/>
+                <w:szCs w:val="26"/>
+              </w:rPr>
+            </w:pPr>
+            <w:r>
+              <w:rPr>
+                <w:rFonts w:ascii="Helvetica Neue" w:hAnsi="Helvetica Neue" w:cs="Arial Unicode MS"/>
+                <w:color w:val="000000"/>
+                <w:sz w:val="26"/>
+                <w:szCs w:val="26"/>
+              </w:rPr>
+              <w:t>12</w:t>
+            </w:r>
+          </w:p>
+        </w:tc>
+        <w:tc>
+          <w:tcPr>
+            <w:tcW w:w="2155" w:type="dxa"/>
+            <w:tcBorders>
+              <w:top w:val="single" w:sz="8" w:space="0" w:color="FFFFFF"/>
+              <w:left w:val="single" w:sz="8" w:space="0" w:color="FFFFFF"/>
+              <w:bottom w:val="single" w:sz="8" w:space="0" w:color="FFFFFF"/>
+              <w:right w:val="single" w:sz="8" w:space="0" w:color="FFFFFF"/>
+            </w:tcBorders>
+            <w:shd w:val="clear" w:color="auto" w:fill="CED7E7"/>
+          </w:tcPr>
+          <w:p>
+            <w:pPr>
+              <w:tabs>
+                <w:tab w:val="left" w:pos="1440"/>
+              </w:tabs>
+              <w:suppressAutoHyphens/>
+              <w:outlineLvl w:val="0"/>
+              <w:rPr>
+                <w:rFonts w:ascii="Helvetica Neue" w:hAnsi="Helvetica Neue" w:cs="Arial Unicode MS"/>
+                <w:color w:val="000000"/>
+                <w:sz w:val="26"/>
+                <w:szCs w:val="26"/>
+              </w:rPr>
+            </w:pPr>
+            <w:r>
+              <w:rPr>
+                <w:rFonts w:ascii="Helvetica Neue" w:hAnsi="Helvetica Neue" w:cs="Arial Unicode MS"/>
+                <w:color w:val="000000"/>
+                <w:sz w:val="26"/>
+                <w:szCs w:val="26"/>
+              </w:rPr>
+              <w:t>11</w:t>
+            </w:r>
+            <w:bookmarkStart w:id="0" w:name="_GoBack"/>
+            <w:bookmarkEnd w:id="0"/>
+          </w:p>
+        </w:tc>
+        <w:tc>
+          <w:tcPr>
+            <w:tcW w:w="2155" w:type="dxa"/>
+            <w:tcBorders>
+              <w:top w:val="single" w:sz="8" w:space="0" w:color="FFFFFF"/>
+              <w:left w:val="single" w:sz="8" w:space="0" w:color="FFFFFF"/>
+              <w:bottom w:val="single" w:sz="8" w:space="0" w:color="FFFFFF"/>
+              <w:right w:val="single" w:sz="8" w:space="0" w:color="FFFFFF"/>
+            </w:tcBorders>
+            <w:shd w:val="clear" w:color="auto" w:fill="CED7E7"/>
+          </w:tcPr>
+          <w:p>
+            <w:pPr>
+              <w:tabs>
+                <w:tab w:val="left" w:pos="1440"/>
+              </w:tabs>
+              <w:suppressAutoHyphens/>
+              <w:outlineLvl w:val="0"/>
+              <w:rPr>
+                <w:rFonts w:ascii="Helvetica Neue" w:hAnsi="Helvetica Neue" w:cs="Arial Unicode MS"/>
+                <w:color w:val="000000"/>
+                <w:sz w:val="26"/>
+                <w:szCs w:val="26"/>
+              </w:rPr>
+            </w:pPr>
+          </w:p>
+        </w:tc>
+      </w:tr>
+      <w:tr>
+        <w:trPr>
+          <w:trHeight w:val="440"/>
+        </w:trPr>
+        <w:tc>
+          <w:tcPr>
+            <w:tcW w:w="2155" w:type="dxa"/>
+            <w:tcBorders>
+              <w:top w:val="single" w:sz="8" w:space="0" w:color="FFFFFF"/>
+              <w:left w:val="single" w:sz="8" w:space="0" w:color="FFFFFF"/>
+              <w:bottom w:val="single" w:sz="8" w:space="0" w:color="FFFFFF"/>
+              <w:right w:val="single" w:sz="8" w:space="0" w:color="FFFFFF"/>
+            </w:tcBorders>
+            <w:shd w:val="clear" w:color="auto" w:fill="CED7E7"/>
+            <w:tcMar>
+              <w:top w:w="0" w:type="dxa"/>
+              <w:left w:w="0" w:type="dxa"/>
+              <w:bottom w:w="0" w:type="dxa"/>
+              <w:right w:w="0" w:type="dxa"/>
+            </w:tcMar>
+          </w:tcPr>
+          <w:p>
+            <w:pPr>
+              <w:tabs>
+                <w:tab w:val="left" w:pos="1440"/>
+              </w:tabs>
+              <w:suppressAutoHyphens/>
+              <w:outlineLvl w:val="0"/>
+              <w:rPr>
+                <w:rFonts w:ascii="Helvetica Neue" w:hAnsi="Helvetica Neue" w:cs="Arial Unicode MS"/>
+                <w:color w:val="000000"/>
+                <w:sz w:val="26"/>
+                <w:szCs w:val="26"/>
+              </w:rPr>
+            </w:pPr>
+          </w:p>
+        </w:tc>
+        <w:tc>
+          <w:tcPr>
+            <w:tcW w:w="2155" w:type="dxa"/>
+            <w:tcBorders>
+              <w:top w:val="single" w:sz="8" w:space="0" w:color="FFFFFF"/>
+              <w:left w:val="single" w:sz="8" w:space="0" w:color="FFFFFF"/>
+              <w:bottom w:val="single" w:sz="8" w:space="0" w:color="FFFFFF"/>
+              <w:right w:val="single" w:sz="8" w:space="0" w:color="FFFFFF"/>
+            </w:tcBorders>
+            <w:shd w:val="clear" w:color="auto" w:fill="CED7E7"/>
+          </w:tcPr>
+          <w:p>
+            <w:pPr>
+              <w:tabs>
+                <w:tab w:val="left" w:pos="1440"/>
+              </w:tabs>
+              <w:suppressAutoHyphens/>
+              <w:outlineLvl w:val="0"/>
+              <w:rPr>
+                <w:rFonts w:ascii="Helvetica Neue" w:hAnsi="Helvetica Neue" w:cs="Arial Unicode MS"/>
+                <w:color w:val="000000"/>
+                <w:sz w:val="26"/>
+                <w:szCs w:val="26"/>
+              </w:rPr>
+            </w:pPr>
+          </w:p>
+        </w:tc>
+        <w:tc>
+          <w:tcPr>
+            <w:tcW w:w="2155" w:type="dxa"/>
+            <w:tcBorders>
+              <w:top w:val="single" w:sz="8" w:space="0" w:color="FFFFFF"/>
+              <w:left w:val="single" w:sz="8" w:space="0" w:color="FFFFFF"/>
+              <w:bottom w:val="single" w:sz="8" w:space="0" w:color="FFFFFF"/>
+              <w:right w:val="single" w:sz="8" w:space="0" w:color="FFFFFF"/>
+            </w:tcBorders>
+            <w:shd w:val="clear" w:color="auto" w:fill="CED7E7"/>
+          </w:tcPr>
+          <w:p>
+            <w:pPr>
+              <w:tabs>
+                <w:tab w:val="left" w:pos="1440"/>
+              </w:tabs>
+              <w:suppressAutoHyphens/>
+              <w:outlineLvl w:val="0"/>
+              <w:rPr>
+                <w:rFonts w:ascii="Helvetica Neue" w:hAnsi="Helvetica Neue" w:cs="Arial Unicode MS"/>
+                <w:color w:val="000000"/>
+                <w:sz w:val="26"/>
+                <w:szCs w:val="26"/>
+              </w:rPr>
+            </w:pPr>
+          </w:p>
+        </w:tc>
+        <w:tc>
+          <w:tcPr>
+            <w:tcW w:w="2155" w:type="dxa"/>
+            <w:tcBorders>
+              <w:top w:val="single" w:sz="8" w:space="0" w:color="FFFFFF"/>
+              <w:left w:val="single" w:sz="8" w:space="0" w:color="FFFFFF"/>
+              <w:bottom w:val="single" w:sz="8" w:space="0" w:color="FFFFFF"/>
+              <w:right w:val="single" w:sz="8" w:space="0" w:color="FFFFFF"/>
+            </w:tcBorders>
+            <w:shd w:val="clear" w:color="auto" w:fill="CED7E7"/>
           </w:tcPr>
           <w:p>
             <w:pPr>

</xml_diff>

<commit_message>
More info on directed graphs
</commit_message>
<xml_diff>
--- a/Network attributes.docx
+++ b/Network attributes.docx
@@ -1677,7 +1677,16 @@
                 <w:sz w:val="26"/>
                 <w:szCs w:val="26"/>
               </w:rPr>
-              <w:t>12</w:t>
+              <w:t>1</w:t>
+            </w:r>
+            <w:r>
+              <w:rPr>
+                <w:rFonts w:ascii="Helvetica Neue" w:hAnsi="Helvetica Neue" w:cs="Arial Unicode MS"/>
+                <w:color w:val="000000"/>
+                <w:sz w:val="26"/>
+                <w:szCs w:val="26"/>
+              </w:rPr>
+              <w:t>4</w:t>
             </w:r>
           </w:p>
         </w:tc>
@@ -1713,10 +1722,17 @@
                 <w:sz w:val="26"/>
                 <w:szCs w:val="26"/>
               </w:rPr>
-              <w:t>11</w:t>
+              <w:t>1</w:t>
             </w:r>
-            <w:bookmarkStart w:id="0" w:name="_GoBack"/>
-            <w:bookmarkEnd w:id="0"/>
+            <w:r>
+              <w:rPr>
+                <w:rFonts w:ascii="Helvetica Neue" w:hAnsi="Helvetica Neue" w:cs="Arial Unicode MS"/>
+                <w:color w:val="000000"/>
+                <w:sz w:val="26"/>
+                <w:szCs w:val="26"/>
+              </w:rPr>
+              <w:t>2</w:t>
+            </w:r>
           </w:p>
         </w:tc>
         <w:tc>
@@ -1777,11 +1793,22 @@
               <w:outlineLvl w:val="0"/>
               <w:rPr>
                 <w:rFonts w:ascii="Helvetica Neue" w:hAnsi="Helvetica Neue" w:cs="Arial Unicode MS"/>
+                <w:b/>
                 <w:color w:val="000000"/>
                 <w:sz w:val="26"/>
                 <w:szCs w:val="26"/>
               </w:rPr>
             </w:pPr>
+            <w:r>
+              <w:rPr>
+                <w:rFonts w:ascii="Helvetica Neue" w:hAnsi="Helvetica Neue" w:cs="Arial Unicode MS"/>
+                <w:b/>
+                <w:color w:val="000000"/>
+                <w:sz w:val="26"/>
+                <w:szCs w:val="26"/>
+              </w:rPr>
+              <w:t>Connected?</w:t>
+            </w:r>
           </w:p>
         </w:tc>
         <w:tc>
@@ -1809,6 +1836,15 @@
                 <w:szCs w:val="26"/>
               </w:rPr>
             </w:pPr>
+            <w:r>
+              <w:rPr>
+                <w:rFonts w:ascii="Helvetica Neue" w:hAnsi="Helvetica Neue" w:cs="Arial Unicode MS"/>
+                <w:color w:val="000000"/>
+                <w:sz w:val="26"/>
+                <w:szCs w:val="26"/>
+              </w:rPr>
+              <w:t>No</w:t>
+            </w:r>
           </w:p>
         </w:tc>
         <w:tc>
@@ -1836,6 +1872,17 @@
                 <w:szCs w:val="26"/>
               </w:rPr>
             </w:pPr>
+            <w:r>
+              <w:rPr>
+                <w:rFonts w:ascii="Helvetica Neue" w:hAnsi="Helvetica Neue" w:cs="Arial Unicode MS"/>
+                <w:color w:val="000000"/>
+                <w:sz w:val="26"/>
+                <w:szCs w:val="26"/>
+              </w:rPr>
+              <w:t>No</w:t>
+            </w:r>
+            <w:bookmarkStart w:id="0" w:name="_GoBack"/>
+            <w:bookmarkEnd w:id="0"/>
           </w:p>
         </w:tc>
         <w:tc>

</xml_diff>